<commit_message>
Pulse Light Controller and Drawers
Okay so in this commit i made a Light Pulse system which manipulates a light component added on start which we can change almost all the light variables that are on the light component. Also i made a custom editor system which allows us to hide or make variables inactive until we click booleans in the script to reveal or activate them. I did this as there are 4 lighting types which have different variable types. Area light type has Width and Height for the size of the light zone and it also has disc which uses radius. Instead of cluttering the main logic i used the custom editor to hide them so it does not get confusing.
</commit_message>
<xml_diff>
--- a/Game 3/Script Breakdown Doc/c# script breakdowns.docx
+++ b/Game 3/Script Breakdown Doc/c# script breakdowns.docx
@@ -15,7 +15,11 @@
     <w:sdt>
       <w:sdtPr>
         <w:rPr>
+          <w:caps w:val="0"/>
           <w:color w:val="auto"/>
+          <w:spacing w:val="0"/>
+          <w:sz w:val="20"/>
+          <w:szCs w:val="20"/>
         </w:rPr>
         <w:id w:val="647105050"/>
         <w:docPartObj>
@@ -27,20 +31,19 @@
         <w:rPr>
           <w:b/>
           <w:bCs/>
-          <w:caps w:val="0"/>
           <w:noProof/>
-          <w:spacing w:val="0"/>
-          <w:sz w:val="20"/>
-          <w:szCs w:val="20"/>
         </w:rPr>
       </w:sdtEndPr>
       <w:sdtContent>
         <w:p>
           <w:pPr>
             <w:pStyle w:val="TOCHeading"/>
+            <w:pBdr>
+              <w:bottom w:val="single" w:sz="24" w:space="12" w:color="1CADE4" w:themeColor="accent1"/>
+            </w:pBdr>
           </w:pPr>
           <w:r>
-            <w:t>Contents</w:t>
+            <w:t>Key Classes</w:t>
           </w:r>
         </w:p>
         <w:p>
@@ -80,13 +83,13 @@
             </w:rPr>
             <w:fldChar w:fldCharType="separate"/>
           </w:r>
-          <w:hyperlink w:anchor="_Toc24836913" w:history="1">
+          <w:hyperlink w:anchor="_Toc24922016" w:history="1">
             <w:r>
               <w:rPr>
                 <w:rStyle w:val="Hyperlink"/>
                 <w:noProof/>
               </w:rPr>
-              <w:t>Key Classes:</w:t>
+              <w:t>AI Script:</w:t>
             </w:r>
             <w:r>
               <w:rPr>
@@ -107,7 +110,7 @@
                 <w:noProof/>
                 <w:webHidden/>
               </w:rPr>
-              <w:instrText xml:space="preserve"> PAGEREF _Toc24836913 \h </w:instrText>
+              <w:instrText xml:space="preserve"> PAGEREF _Toc24922016 \h </w:instrText>
             </w:r>
             <w:r>
               <w:rPr>
@@ -152,13 +155,13 @@
               <w:lang w:val="en-GB" w:eastAsia="en-GB"/>
             </w:rPr>
           </w:pPr>
-          <w:hyperlink w:anchor="_Toc24836914" w:history="1">
+          <w:hyperlink w:anchor="_Toc24922017" w:history="1">
             <w:r>
               <w:rPr>
                 <w:rStyle w:val="Hyperlink"/>
                 <w:noProof/>
               </w:rPr>
-              <w:t>AI Script:</w:t>
+              <w:t>AI_Movement:</w:t>
             </w:r>
             <w:r>
               <w:rPr>
@@ -179,7 +182,79 @@
                 <w:noProof/>
                 <w:webHidden/>
               </w:rPr>
-              <w:instrText xml:space="preserve"> PAGEREF _Toc24836914 \h </w:instrText>
+              <w:instrText xml:space="preserve"> PAGEREF _Toc24922017 \h </w:instrText>
+            </w:r>
+            <w:r>
+              <w:rPr>
+                <w:noProof/>
+                <w:webHidden/>
+              </w:rPr>
+            </w:r>
+            <w:r>
+              <w:rPr>
+                <w:noProof/>
+                <w:webHidden/>
+              </w:rPr>
+              <w:fldChar w:fldCharType="separate"/>
+            </w:r>
+            <w:r>
+              <w:rPr>
+                <w:noProof/>
+                <w:webHidden/>
+              </w:rPr>
+              <w:t>2</w:t>
+            </w:r>
+            <w:r>
+              <w:rPr>
+                <w:noProof/>
+                <w:webHidden/>
+              </w:rPr>
+              <w:fldChar w:fldCharType="end"/>
+            </w:r>
+          </w:hyperlink>
+        </w:p>
+        <w:p>
+          <w:pPr>
+            <w:pStyle w:val="TOC2"/>
+            <w:tabs>
+              <w:tab w:val="right" w:leader="dot" w:pos="9016"/>
+            </w:tabs>
+            <w:rPr>
+              <w:rFonts w:cstheme="minorBidi"/>
+              <w:noProof/>
+              <w:sz w:val="22"/>
+              <w:szCs w:val="22"/>
+              <w:lang w:val="en-GB" w:eastAsia="en-GB"/>
+            </w:rPr>
+          </w:pPr>
+          <w:hyperlink w:anchor="_Toc24922018" w:history="1">
+            <w:r>
+              <w:rPr>
+                <w:rStyle w:val="Hyperlink"/>
+                <w:noProof/>
+              </w:rPr>
+              <w:t>AI_Behaviours:</w:t>
+            </w:r>
+            <w:r>
+              <w:rPr>
+                <w:noProof/>
+                <w:webHidden/>
+              </w:rPr>
+              <w:tab/>
+            </w:r>
+            <w:r>
+              <w:rPr>
+                <w:noProof/>
+                <w:webHidden/>
+              </w:rPr>
+              <w:fldChar w:fldCharType="begin"/>
+            </w:r>
+            <w:r>
+              <w:rPr>
+                <w:noProof/>
+                <w:webHidden/>
+              </w:rPr>
+              <w:instrText xml:space="preserve"> PAGEREF _Toc24922018 \h </w:instrText>
             </w:r>
             <w:r>
               <w:rPr>
@@ -224,13 +299,13 @@
               <w:lang w:val="en-GB" w:eastAsia="en-GB"/>
             </w:rPr>
           </w:pPr>
-          <w:hyperlink w:anchor="_Toc24836915" w:history="1">
+          <w:hyperlink w:anchor="_Toc24922019" w:history="1">
             <w:r>
               <w:rPr>
                 <w:rStyle w:val="Hyperlink"/>
                 <w:noProof/>
               </w:rPr>
-              <w:t>AI_Movement:</w:t>
+              <w:t>AI_Hearing_Detection:</w:t>
             </w:r>
             <w:r>
               <w:rPr>
@@ -251,7 +326,7 @@
                 <w:noProof/>
                 <w:webHidden/>
               </w:rPr>
-              <w:instrText xml:space="preserve"> PAGEREF _Toc24836915 \h </w:instrText>
+              <w:instrText xml:space="preserve"> PAGEREF _Toc24922019 \h </w:instrText>
             </w:r>
             <w:r>
               <w:rPr>
@@ -271,7 +346,510 @@
                 <w:noProof/>
                 <w:webHidden/>
               </w:rPr>
-              <w:t>2</w:t>
+              <w:t>3</w:t>
+            </w:r>
+            <w:r>
+              <w:rPr>
+                <w:noProof/>
+                <w:webHidden/>
+              </w:rPr>
+              <w:fldChar w:fldCharType="end"/>
+            </w:r>
+          </w:hyperlink>
+        </w:p>
+        <w:p>
+          <w:pPr>
+            <w:pStyle w:val="TOC2"/>
+            <w:tabs>
+              <w:tab w:val="right" w:leader="dot" w:pos="9016"/>
+            </w:tabs>
+            <w:rPr>
+              <w:rFonts w:cstheme="minorBidi"/>
+              <w:noProof/>
+              <w:sz w:val="22"/>
+              <w:szCs w:val="22"/>
+              <w:lang w:val="en-GB" w:eastAsia="en-GB"/>
+            </w:rPr>
+          </w:pPr>
+          <w:hyperlink w:anchor="_Toc24922020" w:history="1">
+            <w:r>
+              <w:rPr>
+                <w:rStyle w:val="Hyperlink"/>
+                <w:noProof/>
+              </w:rPr>
+              <w:t>AI_Shooting:</w:t>
+            </w:r>
+            <w:r>
+              <w:rPr>
+                <w:noProof/>
+                <w:webHidden/>
+              </w:rPr>
+              <w:tab/>
+            </w:r>
+            <w:r>
+              <w:rPr>
+                <w:noProof/>
+                <w:webHidden/>
+              </w:rPr>
+              <w:fldChar w:fldCharType="begin"/>
+            </w:r>
+            <w:r>
+              <w:rPr>
+                <w:noProof/>
+                <w:webHidden/>
+              </w:rPr>
+              <w:instrText xml:space="preserve"> PAGEREF _Toc24922020 \h </w:instrText>
+            </w:r>
+            <w:r>
+              <w:rPr>
+                <w:noProof/>
+                <w:webHidden/>
+              </w:rPr>
+            </w:r>
+            <w:r>
+              <w:rPr>
+                <w:noProof/>
+                <w:webHidden/>
+              </w:rPr>
+              <w:fldChar w:fldCharType="separate"/>
+            </w:r>
+            <w:r>
+              <w:rPr>
+                <w:noProof/>
+                <w:webHidden/>
+              </w:rPr>
+              <w:t>3</w:t>
+            </w:r>
+            <w:r>
+              <w:rPr>
+                <w:noProof/>
+                <w:webHidden/>
+              </w:rPr>
+              <w:fldChar w:fldCharType="end"/>
+            </w:r>
+          </w:hyperlink>
+        </w:p>
+        <w:p>
+          <w:pPr>
+            <w:pStyle w:val="TOC2"/>
+            <w:tabs>
+              <w:tab w:val="right" w:leader="dot" w:pos="9016"/>
+            </w:tabs>
+            <w:rPr>
+              <w:rFonts w:cstheme="minorBidi"/>
+              <w:noProof/>
+              <w:sz w:val="22"/>
+              <w:szCs w:val="22"/>
+              <w:lang w:val="en-GB" w:eastAsia="en-GB"/>
+            </w:rPr>
+          </w:pPr>
+          <w:hyperlink w:anchor="_Toc24922021" w:history="1">
+            <w:r>
+              <w:rPr>
+                <w:rStyle w:val="Hyperlink"/>
+                <w:noProof/>
+              </w:rPr>
+              <w:t>AI_Structure</w:t>
+            </w:r>
+            <w:r>
+              <w:rPr>
+                <w:noProof/>
+                <w:webHidden/>
+              </w:rPr>
+              <w:tab/>
+            </w:r>
+            <w:r>
+              <w:rPr>
+                <w:noProof/>
+                <w:webHidden/>
+              </w:rPr>
+              <w:fldChar w:fldCharType="begin"/>
+            </w:r>
+            <w:r>
+              <w:rPr>
+                <w:noProof/>
+                <w:webHidden/>
+              </w:rPr>
+              <w:instrText xml:space="preserve"> PAGEREF _Toc24922021 \h </w:instrText>
+            </w:r>
+            <w:r>
+              <w:rPr>
+                <w:noProof/>
+                <w:webHidden/>
+              </w:rPr>
+            </w:r>
+            <w:r>
+              <w:rPr>
+                <w:noProof/>
+                <w:webHidden/>
+              </w:rPr>
+              <w:fldChar w:fldCharType="separate"/>
+            </w:r>
+            <w:r>
+              <w:rPr>
+                <w:noProof/>
+                <w:webHidden/>
+              </w:rPr>
+              <w:t>4</w:t>
+            </w:r>
+            <w:r>
+              <w:rPr>
+                <w:noProof/>
+                <w:webHidden/>
+              </w:rPr>
+              <w:fldChar w:fldCharType="end"/>
+            </w:r>
+          </w:hyperlink>
+        </w:p>
+        <w:p>
+          <w:pPr>
+            <w:pStyle w:val="TOC1"/>
+            <w:tabs>
+              <w:tab w:val="right" w:leader="dot" w:pos="9016"/>
+            </w:tabs>
+            <w:rPr>
+              <w:noProof/>
+              <w:sz w:val="22"/>
+              <w:szCs w:val="22"/>
+              <w:lang w:eastAsia="en-GB"/>
+            </w:rPr>
+          </w:pPr>
+          <w:hyperlink w:anchor="_Toc24922022" w:history="1">
+            <w:r>
+              <w:rPr>
+                <w:rStyle w:val="Hyperlink"/>
+                <w:noProof/>
+              </w:rPr>
+              <w:t>Player Controller:</w:t>
+            </w:r>
+            <w:r>
+              <w:rPr>
+                <w:noProof/>
+                <w:webHidden/>
+              </w:rPr>
+              <w:tab/>
+            </w:r>
+            <w:r>
+              <w:rPr>
+                <w:noProof/>
+                <w:webHidden/>
+              </w:rPr>
+              <w:fldChar w:fldCharType="begin"/>
+            </w:r>
+            <w:r>
+              <w:rPr>
+                <w:noProof/>
+                <w:webHidden/>
+              </w:rPr>
+              <w:instrText xml:space="preserve"> PAGEREF _Toc24922022 \h </w:instrText>
+            </w:r>
+            <w:r>
+              <w:rPr>
+                <w:noProof/>
+                <w:webHidden/>
+              </w:rPr>
+            </w:r>
+            <w:r>
+              <w:rPr>
+                <w:noProof/>
+                <w:webHidden/>
+              </w:rPr>
+              <w:fldChar w:fldCharType="separate"/>
+            </w:r>
+            <w:r>
+              <w:rPr>
+                <w:noProof/>
+                <w:webHidden/>
+              </w:rPr>
+              <w:t>5</w:t>
+            </w:r>
+            <w:r>
+              <w:rPr>
+                <w:noProof/>
+                <w:webHidden/>
+              </w:rPr>
+              <w:fldChar w:fldCharType="end"/>
+            </w:r>
+          </w:hyperlink>
+        </w:p>
+        <w:p>
+          <w:pPr>
+            <w:pStyle w:val="TOC2"/>
+            <w:tabs>
+              <w:tab w:val="right" w:leader="dot" w:pos="9016"/>
+            </w:tabs>
+            <w:rPr>
+              <w:rFonts w:cstheme="minorBidi"/>
+              <w:noProof/>
+              <w:sz w:val="22"/>
+              <w:szCs w:val="22"/>
+              <w:lang w:val="en-GB" w:eastAsia="en-GB"/>
+            </w:rPr>
+          </w:pPr>
+          <w:hyperlink w:anchor="_Toc24922023" w:history="1">
+            <w:r>
+              <w:rPr>
+                <w:rStyle w:val="Hyperlink"/>
+                <w:noProof/>
+              </w:rPr>
+              <w:t>Player Movement:</w:t>
+            </w:r>
+            <w:r>
+              <w:rPr>
+                <w:noProof/>
+                <w:webHidden/>
+              </w:rPr>
+              <w:tab/>
+            </w:r>
+            <w:r>
+              <w:rPr>
+                <w:noProof/>
+                <w:webHidden/>
+              </w:rPr>
+              <w:fldChar w:fldCharType="begin"/>
+            </w:r>
+            <w:r>
+              <w:rPr>
+                <w:noProof/>
+                <w:webHidden/>
+              </w:rPr>
+              <w:instrText xml:space="preserve"> PAGEREF _Toc24922023 \h </w:instrText>
+            </w:r>
+            <w:r>
+              <w:rPr>
+                <w:noProof/>
+                <w:webHidden/>
+              </w:rPr>
+            </w:r>
+            <w:r>
+              <w:rPr>
+                <w:noProof/>
+                <w:webHidden/>
+              </w:rPr>
+              <w:fldChar w:fldCharType="separate"/>
+            </w:r>
+            <w:r>
+              <w:rPr>
+                <w:noProof/>
+                <w:webHidden/>
+              </w:rPr>
+              <w:t>5</w:t>
+            </w:r>
+            <w:r>
+              <w:rPr>
+                <w:noProof/>
+                <w:webHidden/>
+              </w:rPr>
+              <w:fldChar w:fldCharType="end"/>
+            </w:r>
+          </w:hyperlink>
+        </w:p>
+        <w:p>
+          <w:pPr>
+            <w:pStyle w:val="TOC2"/>
+            <w:tabs>
+              <w:tab w:val="right" w:leader="dot" w:pos="9016"/>
+            </w:tabs>
+            <w:rPr>
+              <w:rFonts w:cstheme="minorBidi"/>
+              <w:noProof/>
+              <w:sz w:val="22"/>
+              <w:szCs w:val="22"/>
+              <w:lang w:val="en-GB" w:eastAsia="en-GB"/>
+            </w:rPr>
+          </w:pPr>
+          <w:hyperlink w:anchor="_Toc24922024" w:history="1">
+            <w:r>
+              <w:rPr>
+                <w:rStyle w:val="Hyperlink"/>
+                <w:noProof/>
+              </w:rPr>
+              <w:t>Player Shooting:</w:t>
+            </w:r>
+            <w:r>
+              <w:rPr>
+                <w:noProof/>
+                <w:webHidden/>
+              </w:rPr>
+              <w:tab/>
+            </w:r>
+            <w:r>
+              <w:rPr>
+                <w:noProof/>
+                <w:webHidden/>
+              </w:rPr>
+              <w:fldChar w:fldCharType="begin"/>
+            </w:r>
+            <w:r>
+              <w:rPr>
+                <w:noProof/>
+                <w:webHidden/>
+              </w:rPr>
+              <w:instrText xml:space="preserve"> PAGEREF _Toc24922024 \h </w:instrText>
+            </w:r>
+            <w:r>
+              <w:rPr>
+                <w:noProof/>
+                <w:webHidden/>
+              </w:rPr>
+            </w:r>
+            <w:r>
+              <w:rPr>
+                <w:noProof/>
+                <w:webHidden/>
+              </w:rPr>
+              <w:fldChar w:fldCharType="separate"/>
+            </w:r>
+            <w:r>
+              <w:rPr>
+                <w:noProof/>
+                <w:webHidden/>
+              </w:rPr>
+              <w:t>5</w:t>
+            </w:r>
+            <w:r>
+              <w:rPr>
+                <w:noProof/>
+                <w:webHidden/>
+              </w:rPr>
+              <w:fldChar w:fldCharType="end"/>
+            </w:r>
+          </w:hyperlink>
+        </w:p>
+        <w:p>
+          <w:pPr>
+            <w:pStyle w:val="TOC2"/>
+            <w:tabs>
+              <w:tab w:val="right" w:leader="dot" w:pos="9016"/>
+            </w:tabs>
+            <w:rPr>
+              <w:rFonts w:cstheme="minorBidi"/>
+              <w:noProof/>
+              <w:sz w:val="22"/>
+              <w:szCs w:val="22"/>
+              <w:lang w:val="en-GB" w:eastAsia="en-GB"/>
+            </w:rPr>
+          </w:pPr>
+          <w:hyperlink w:anchor="_Toc24922025" w:history="1">
+            <w:r>
+              <w:rPr>
+                <w:rStyle w:val="Hyperlink"/>
+                <w:noProof/>
+              </w:rPr>
+              <w:t>Player Structure</w:t>
+            </w:r>
+            <w:r>
+              <w:rPr>
+                <w:noProof/>
+                <w:webHidden/>
+              </w:rPr>
+              <w:tab/>
+            </w:r>
+            <w:r>
+              <w:rPr>
+                <w:noProof/>
+                <w:webHidden/>
+              </w:rPr>
+              <w:fldChar w:fldCharType="begin"/>
+            </w:r>
+            <w:r>
+              <w:rPr>
+                <w:noProof/>
+                <w:webHidden/>
+              </w:rPr>
+              <w:instrText xml:space="preserve"> PAGEREF _Toc24922025 \h </w:instrText>
+            </w:r>
+            <w:r>
+              <w:rPr>
+                <w:noProof/>
+                <w:webHidden/>
+              </w:rPr>
+            </w:r>
+            <w:r>
+              <w:rPr>
+                <w:noProof/>
+                <w:webHidden/>
+              </w:rPr>
+              <w:fldChar w:fldCharType="separate"/>
+            </w:r>
+            <w:r>
+              <w:rPr>
+                <w:noProof/>
+                <w:webHidden/>
+              </w:rPr>
+              <w:t>6</w:t>
+            </w:r>
+            <w:r>
+              <w:rPr>
+                <w:noProof/>
+                <w:webHidden/>
+              </w:rPr>
+              <w:fldChar w:fldCharType="end"/>
+            </w:r>
+          </w:hyperlink>
+        </w:p>
+        <w:p>
+          <w:pPr>
+            <w:pStyle w:val="TOC2"/>
+            <w:tabs>
+              <w:tab w:val="right" w:leader="dot" w:pos="9016"/>
+            </w:tabs>
+            <w:rPr>
+              <w:rFonts w:cstheme="minorBidi"/>
+              <w:noProof/>
+              <w:sz w:val="22"/>
+              <w:szCs w:val="22"/>
+              <w:lang w:val="en-GB" w:eastAsia="en-GB"/>
+            </w:rPr>
+          </w:pPr>
+          <w:hyperlink w:anchor="_Toc24922026" w:history="1">
+            <w:r>
+              <w:rPr>
+                <w:rStyle w:val="Hyperlink"/>
+                <w:noProof/>
+              </w:rPr>
+              <w:t>Environment Scripts</w:t>
+            </w:r>
+            <w:r>
+              <w:rPr>
+                <w:noProof/>
+                <w:webHidden/>
+              </w:rPr>
+              <w:tab/>
+            </w:r>
+            <w:r>
+              <w:rPr>
+                <w:noProof/>
+                <w:webHidden/>
+              </w:rPr>
+              <w:fldChar w:fldCharType="begin"/>
+            </w:r>
+            <w:r>
+              <w:rPr>
+                <w:noProof/>
+                <w:webHidden/>
+              </w:rPr>
+              <w:instrText xml:space="preserve"> PAGEREF _Toc24922026 \h </w:instrText>
+            </w:r>
+            <w:r>
+              <w:rPr>
+                <w:noProof/>
+                <w:webHidden/>
+              </w:rPr>
+            </w:r>
+            <w:r>
+              <w:rPr>
+                <w:noProof/>
+                <w:webHidden/>
+              </w:rPr>
+              <w:fldChar w:fldCharType="separate"/>
+            </w:r>
+            <w:r>
+              <w:rPr>
+                <w:noProof/>
+                <w:webHidden/>
+              </w:rPr>
+              <w:t>7</w:t>
             </w:r>
             <w:r>
               <w:rPr>
@@ -296,13 +874,13 @@
               <w:lang w:val="en-GB" w:eastAsia="en-GB"/>
             </w:rPr>
           </w:pPr>
-          <w:hyperlink w:anchor="_Toc24836916" w:history="1">
+          <w:hyperlink w:anchor="_Toc24922027" w:history="1">
             <w:r>
               <w:rPr>
                 <w:rStyle w:val="Hyperlink"/>
                 <w:noProof/>
               </w:rPr>
-              <w:t>AI_Behaviours:</w:t>
+              <w:t>Pulse Light:</w:t>
             </w:r>
             <w:r>
               <w:rPr>
@@ -323,7 +901,7 @@
                 <w:noProof/>
                 <w:webHidden/>
               </w:rPr>
-              <w:instrText xml:space="preserve"> PAGEREF _Toc24836916 \h </w:instrText>
+              <w:instrText xml:space="preserve"> PAGEREF _Toc24922027 \h </w:instrText>
             </w:r>
             <w:r>
               <w:rPr>
@@ -343,439 +921,7 @@
                 <w:noProof/>
                 <w:webHidden/>
               </w:rPr>
-              <w:t>2</w:t>
-            </w:r>
-            <w:r>
-              <w:rPr>
-                <w:noProof/>
-                <w:webHidden/>
-              </w:rPr>
-              <w:fldChar w:fldCharType="end"/>
-            </w:r>
-          </w:hyperlink>
-        </w:p>
-        <w:p>
-          <w:pPr>
-            <w:pStyle w:val="TOC3"/>
-            <w:tabs>
-              <w:tab w:val="right" w:leader="dot" w:pos="9016"/>
-            </w:tabs>
-            <w:rPr>
-              <w:rFonts w:cstheme="minorBidi"/>
-              <w:noProof/>
-              <w:sz w:val="22"/>
-              <w:szCs w:val="22"/>
-              <w:lang w:val="en-GB" w:eastAsia="en-GB"/>
-            </w:rPr>
-          </w:pPr>
-          <w:hyperlink w:anchor="_Toc24836917" w:history="1">
-            <w:r>
-              <w:rPr>
-                <w:rStyle w:val="Hyperlink"/>
-                <w:noProof/>
-              </w:rPr>
-              <w:t>Shooting:</w:t>
-            </w:r>
-            <w:r>
-              <w:rPr>
-                <w:noProof/>
-                <w:webHidden/>
-              </w:rPr>
-              <w:tab/>
-            </w:r>
-            <w:r>
-              <w:rPr>
-                <w:noProof/>
-                <w:webHidden/>
-              </w:rPr>
-              <w:fldChar w:fldCharType="begin"/>
-            </w:r>
-            <w:r>
-              <w:rPr>
-                <w:noProof/>
-                <w:webHidden/>
-              </w:rPr>
-              <w:instrText xml:space="preserve"> PAGEREF _Toc24836917 \h </w:instrText>
-            </w:r>
-            <w:r>
-              <w:rPr>
-                <w:noProof/>
-                <w:webHidden/>
-              </w:rPr>
-            </w:r>
-            <w:r>
-              <w:rPr>
-                <w:noProof/>
-                <w:webHidden/>
-              </w:rPr>
-              <w:fldChar w:fldCharType="separate"/>
-            </w:r>
-            <w:r>
-              <w:rPr>
-                <w:noProof/>
-                <w:webHidden/>
-              </w:rPr>
-              <w:t>3</w:t>
-            </w:r>
-            <w:r>
-              <w:rPr>
-                <w:noProof/>
-                <w:webHidden/>
-              </w:rPr>
-              <w:fldChar w:fldCharType="end"/>
-            </w:r>
-          </w:hyperlink>
-        </w:p>
-        <w:p>
-          <w:pPr>
-            <w:pStyle w:val="TOC3"/>
-            <w:tabs>
-              <w:tab w:val="right" w:leader="dot" w:pos="9016"/>
-            </w:tabs>
-            <w:rPr>
-              <w:rFonts w:cstheme="minorBidi"/>
-              <w:noProof/>
-              <w:sz w:val="22"/>
-              <w:szCs w:val="22"/>
-              <w:lang w:val="en-GB" w:eastAsia="en-GB"/>
-            </w:rPr>
-          </w:pPr>
-          <w:hyperlink w:anchor="_Toc24836918" w:history="1">
-            <w:r>
-              <w:rPr>
-                <w:rStyle w:val="Hyperlink"/>
-                <w:noProof/>
-              </w:rPr>
-              <w:t>AI_Structure</w:t>
-            </w:r>
-            <w:r>
-              <w:rPr>
-                <w:noProof/>
-                <w:webHidden/>
-              </w:rPr>
-              <w:tab/>
-            </w:r>
-            <w:r>
-              <w:rPr>
-                <w:noProof/>
-                <w:webHidden/>
-              </w:rPr>
-              <w:fldChar w:fldCharType="begin"/>
-            </w:r>
-            <w:r>
-              <w:rPr>
-                <w:noProof/>
-                <w:webHidden/>
-              </w:rPr>
-              <w:instrText xml:space="preserve"> PAGEREF _Toc24836918 \h </w:instrText>
-            </w:r>
-            <w:r>
-              <w:rPr>
-                <w:noProof/>
-                <w:webHidden/>
-              </w:rPr>
-            </w:r>
-            <w:r>
-              <w:rPr>
-                <w:noProof/>
-                <w:webHidden/>
-              </w:rPr>
-              <w:fldChar w:fldCharType="separate"/>
-            </w:r>
-            <w:r>
-              <w:rPr>
-                <w:noProof/>
-                <w:webHidden/>
-              </w:rPr>
-              <w:t>4</w:t>
-            </w:r>
-            <w:r>
-              <w:rPr>
-                <w:noProof/>
-                <w:webHidden/>
-              </w:rPr>
-              <w:fldChar w:fldCharType="end"/>
-            </w:r>
-          </w:hyperlink>
-        </w:p>
-        <w:p>
-          <w:pPr>
-            <w:pStyle w:val="TOC2"/>
-            <w:tabs>
-              <w:tab w:val="right" w:leader="dot" w:pos="9016"/>
-            </w:tabs>
-            <w:rPr>
-              <w:rFonts w:cstheme="minorBidi"/>
-              <w:noProof/>
-              <w:sz w:val="22"/>
-              <w:szCs w:val="22"/>
-              <w:lang w:val="en-GB" w:eastAsia="en-GB"/>
-            </w:rPr>
-          </w:pPr>
-          <w:hyperlink w:anchor="_Toc24836919" w:history="1">
-            <w:r>
-              <w:rPr>
-                <w:rStyle w:val="Hyperlink"/>
-                <w:noProof/>
-              </w:rPr>
-              <w:t>Player Controller:</w:t>
-            </w:r>
-            <w:r>
-              <w:rPr>
-                <w:noProof/>
-                <w:webHidden/>
-              </w:rPr>
-              <w:tab/>
-            </w:r>
-            <w:r>
-              <w:rPr>
-                <w:noProof/>
-                <w:webHidden/>
-              </w:rPr>
-              <w:fldChar w:fldCharType="begin"/>
-            </w:r>
-            <w:r>
-              <w:rPr>
-                <w:noProof/>
-                <w:webHidden/>
-              </w:rPr>
-              <w:instrText xml:space="preserve"> PAGEREF _Toc24836919 \h </w:instrText>
-            </w:r>
-            <w:r>
-              <w:rPr>
-                <w:noProof/>
-                <w:webHidden/>
-              </w:rPr>
-            </w:r>
-            <w:r>
-              <w:rPr>
-                <w:noProof/>
-                <w:webHidden/>
-              </w:rPr>
-              <w:fldChar w:fldCharType="separate"/>
-            </w:r>
-            <w:r>
-              <w:rPr>
-                <w:noProof/>
-                <w:webHidden/>
-              </w:rPr>
-              <w:t>4</w:t>
-            </w:r>
-            <w:r>
-              <w:rPr>
-                <w:noProof/>
-                <w:webHidden/>
-              </w:rPr>
-              <w:fldChar w:fldCharType="end"/>
-            </w:r>
-          </w:hyperlink>
-        </w:p>
-        <w:p>
-          <w:pPr>
-            <w:pStyle w:val="TOC3"/>
-            <w:tabs>
-              <w:tab w:val="right" w:leader="dot" w:pos="9016"/>
-            </w:tabs>
-            <w:rPr>
-              <w:rFonts w:cstheme="minorBidi"/>
-              <w:noProof/>
-              <w:sz w:val="22"/>
-              <w:szCs w:val="22"/>
-              <w:lang w:val="en-GB" w:eastAsia="en-GB"/>
-            </w:rPr>
-          </w:pPr>
-          <w:hyperlink w:anchor="_Toc24836920" w:history="1">
-            <w:r>
-              <w:rPr>
-                <w:rStyle w:val="Hyperlink"/>
-                <w:noProof/>
-              </w:rPr>
-              <w:t>Player Movement:</w:t>
-            </w:r>
-            <w:r>
-              <w:rPr>
-                <w:noProof/>
-                <w:webHidden/>
-              </w:rPr>
-              <w:tab/>
-            </w:r>
-            <w:r>
-              <w:rPr>
-                <w:noProof/>
-                <w:webHidden/>
-              </w:rPr>
-              <w:fldChar w:fldCharType="begin"/>
-            </w:r>
-            <w:r>
-              <w:rPr>
-                <w:noProof/>
-                <w:webHidden/>
-              </w:rPr>
-              <w:instrText xml:space="preserve"> PAGEREF _Toc24836920 \h </w:instrText>
-            </w:r>
-            <w:r>
-              <w:rPr>
-                <w:noProof/>
-                <w:webHidden/>
-              </w:rPr>
-            </w:r>
-            <w:r>
-              <w:rPr>
-                <w:noProof/>
-                <w:webHidden/>
-              </w:rPr>
-              <w:fldChar w:fldCharType="separate"/>
-            </w:r>
-            <w:r>
-              <w:rPr>
-                <w:noProof/>
-                <w:webHidden/>
-              </w:rPr>
-              <w:t>4</w:t>
-            </w:r>
-            <w:r>
-              <w:rPr>
-                <w:noProof/>
-                <w:webHidden/>
-              </w:rPr>
-              <w:fldChar w:fldCharType="end"/>
-            </w:r>
-          </w:hyperlink>
-        </w:p>
-        <w:p>
-          <w:pPr>
-            <w:pStyle w:val="TOC3"/>
-            <w:tabs>
-              <w:tab w:val="right" w:leader="dot" w:pos="9016"/>
-            </w:tabs>
-            <w:rPr>
-              <w:rFonts w:cstheme="minorBidi"/>
-              <w:noProof/>
-              <w:sz w:val="22"/>
-              <w:szCs w:val="22"/>
-              <w:lang w:val="en-GB" w:eastAsia="en-GB"/>
-            </w:rPr>
-          </w:pPr>
-          <w:hyperlink w:anchor="_Toc24836921" w:history="1">
-            <w:r>
-              <w:rPr>
-                <w:rStyle w:val="Hyperlink"/>
-                <w:noProof/>
-              </w:rPr>
-              <w:t>Player Shooting:</w:t>
-            </w:r>
-            <w:r>
-              <w:rPr>
-                <w:noProof/>
-                <w:webHidden/>
-              </w:rPr>
-              <w:tab/>
-            </w:r>
-            <w:r>
-              <w:rPr>
-                <w:noProof/>
-                <w:webHidden/>
-              </w:rPr>
-              <w:fldChar w:fldCharType="begin"/>
-            </w:r>
-            <w:r>
-              <w:rPr>
-                <w:noProof/>
-                <w:webHidden/>
-              </w:rPr>
-              <w:instrText xml:space="preserve"> PAGEREF _Toc24836921 \h </w:instrText>
-            </w:r>
-            <w:r>
-              <w:rPr>
-                <w:noProof/>
-                <w:webHidden/>
-              </w:rPr>
-            </w:r>
-            <w:r>
-              <w:rPr>
-                <w:noProof/>
-                <w:webHidden/>
-              </w:rPr>
-              <w:fldChar w:fldCharType="separate"/>
-            </w:r>
-            <w:r>
-              <w:rPr>
-                <w:noProof/>
-                <w:webHidden/>
-              </w:rPr>
-              <w:t>5</w:t>
-            </w:r>
-            <w:r>
-              <w:rPr>
-                <w:noProof/>
-                <w:webHidden/>
-              </w:rPr>
-              <w:fldChar w:fldCharType="end"/>
-            </w:r>
-          </w:hyperlink>
-        </w:p>
-        <w:p>
-          <w:pPr>
-            <w:pStyle w:val="TOC3"/>
-            <w:tabs>
-              <w:tab w:val="right" w:leader="dot" w:pos="9016"/>
-            </w:tabs>
-            <w:rPr>
-              <w:rFonts w:cstheme="minorBidi"/>
-              <w:noProof/>
-              <w:sz w:val="22"/>
-              <w:szCs w:val="22"/>
-              <w:lang w:val="en-GB" w:eastAsia="en-GB"/>
-            </w:rPr>
-          </w:pPr>
-          <w:hyperlink w:anchor="_Toc24836922" w:history="1">
-            <w:r>
-              <w:rPr>
-                <w:rStyle w:val="Hyperlink"/>
-                <w:noProof/>
-              </w:rPr>
-              <w:t>Player Structure</w:t>
-            </w:r>
-            <w:r>
-              <w:rPr>
-                <w:noProof/>
-                <w:webHidden/>
-              </w:rPr>
-              <w:tab/>
-            </w:r>
-            <w:r>
-              <w:rPr>
-                <w:noProof/>
-                <w:webHidden/>
-              </w:rPr>
-              <w:fldChar w:fldCharType="begin"/>
-            </w:r>
-            <w:r>
-              <w:rPr>
-                <w:noProof/>
-                <w:webHidden/>
-              </w:rPr>
-              <w:instrText xml:space="preserve"> PAGEREF _Toc24836922 \h </w:instrText>
-            </w:r>
-            <w:r>
-              <w:rPr>
-                <w:noProof/>
-                <w:webHidden/>
-              </w:rPr>
-            </w:r>
-            <w:r>
-              <w:rPr>
-                <w:noProof/>
-                <w:webHidden/>
-              </w:rPr>
-              <w:fldChar w:fldCharType="separate"/>
-            </w:r>
-            <w:r>
-              <w:rPr>
-                <w:noProof/>
-                <w:webHidden/>
-              </w:rPr>
-              <w:t>6</w:t>
+              <w:t>7</w:t>
             </w:r>
             <w:r>
               <w:rPr>
@@ -819,45 +965,30 @@
       <w:pPr>
         <w:pStyle w:val="Heading1"/>
       </w:pPr>
-      <w:bookmarkStart w:id="0" w:name="_Toc24836913"/>
-      <w:r>
-        <w:t>Key Classes:</w:t>
+      <w:bookmarkStart w:id="0" w:name="_Toc24922016"/>
+      <w:r>
+        <w:t>AI Script:</w:t>
       </w:r>
       <w:bookmarkEnd w:id="0"/>
+    </w:p>
+    <w:p/>
+    <w:p>
+      <w:r>
+        <w:t>How the script works:</w:t>
+      </w:r>
     </w:p>
     <w:p>
       <w:pPr>
         <w:pStyle w:val="Heading2"/>
       </w:pPr>
-      <w:bookmarkStart w:id="1" w:name="_Toc24836914"/>
-      <w:r>
-        <w:t>AI Script:</w:t>
+      <w:bookmarkStart w:id="1" w:name="_Toc24922017"/>
+      <w:r>
+        <w:t>AI_</w:t>
+      </w:r>
+      <w:r>
+        <w:t>Movement:</w:t>
       </w:r>
       <w:bookmarkEnd w:id="1"/>
-    </w:p>
-    <w:p/>
-    <w:p>
-      <w:r>
-        <w:t>How the script works:</w:t>
-      </w:r>
-    </w:p>
-    <w:p>
-      <w:pPr>
-        <w:pStyle w:val="Heading3"/>
-      </w:pPr>
-      <w:bookmarkStart w:id="2" w:name="_Toc24836915"/>
-      <w:proofErr w:type="spellStart"/>
-      <w:r>
-        <w:t>AI_</w:t>
-      </w:r>
-      <w:r>
-        <w:t>Movement</w:t>
-      </w:r>
-      <w:proofErr w:type="spellEnd"/>
-      <w:r>
-        <w:t>:</w:t>
-      </w:r>
-      <w:bookmarkEnd w:id="2"/>
     </w:p>
     <w:p>
       <w:r>
@@ -925,21 +1056,16 @@
     </w:p>
     <w:p>
       <w:pPr>
-        <w:pStyle w:val="Heading3"/>
+        <w:pStyle w:val="Heading2"/>
       </w:pPr>
-      <w:bookmarkStart w:id="3" w:name="_Toc24836916"/>
-      <w:proofErr w:type="spellStart"/>
+      <w:bookmarkStart w:id="2" w:name="_Toc24922018"/>
       <w:r>
         <w:t>AI_</w:t>
       </w:r>
       <w:r>
-        <w:t>Behaviours</w:t>
-      </w:r>
-      <w:proofErr w:type="spellEnd"/>
-      <w:r>
-        <w:t>:</w:t>
-      </w:r>
-      <w:bookmarkEnd w:id="3"/>
+        <w:t>Behaviours:</w:t>
+      </w:r>
+      <w:bookmarkEnd w:id="2"/>
     </w:p>
     <w:p>
       <w:r>
@@ -979,6 +1105,7 @@
           <w:noProof/>
           <w:lang w:eastAsia="en-GB"/>
         </w:rPr>
+        <w:lastRenderedPageBreak/>
         <w:drawing>
           <wp:anchor distT="0" distB="0" distL="114300" distR="114300" simplePos="0" relativeHeight="251658240" behindDoc="1" locked="0" layoutInCell="1" allowOverlap="1">
             <wp:simplePos x="0" y="0"/>
@@ -1065,9 +1192,9 @@
     <w:p/>
     <w:p>
       <w:pPr>
-        <w:pStyle w:val="Heading4"/>
+        <w:pStyle w:val="Heading3"/>
       </w:pPr>
-      <w:proofErr w:type="spellStart"/>
+      <w:bookmarkStart w:id="3" w:name="_Toc24922019"/>
       <w:r>
         <w:t>AI_</w:t>
       </w:r>
@@ -1078,12 +1205,9 @@
         <w:t>earing_</w:t>
       </w:r>
       <w:r>
-        <w:t>Detection</w:t>
-      </w:r>
-      <w:proofErr w:type="spellEnd"/>
-      <w:r>
-        <w:t>:</w:t>
-      </w:r>
+        <w:t>Detection:</w:t>
+      </w:r>
+      <w:bookmarkEnd w:id="3"/>
     </w:p>
     <w:p>
       <w:r>
@@ -1112,7 +1236,7 @@
             <v:path o:extrusionok="f" gradientshapeok="t" o:connecttype="rect"/>
             <o:lock v:ext="edit" aspectratio="t"/>
           </v:shapetype>
-          <v:shape id="_x0000_i1025" type="#_x0000_t75" style="width:502.1pt;height:195.95pt">
+          <v:shape id="_x0000_i1026" type="#_x0000_t75" style="width:502.25pt;height:195.85pt">
             <v:imagedata r:id="rId9" o:title="Hearing Detection"/>
           </v:shape>
         </w:pict>
@@ -1122,9 +1246,9 @@
     <w:p/>
     <w:p>
       <w:pPr>
-        <w:pStyle w:val="Heading3"/>
+        <w:pStyle w:val="Heading2"/>
       </w:pPr>
-      <w:bookmarkStart w:id="4" w:name="_Toc24836917"/>
+      <w:bookmarkStart w:id="4" w:name="_Toc24922020"/>
       <w:r>
         <w:t>AI_</w:t>
       </w:r>
@@ -1145,6 +1269,7 @@
     </w:p>
     <w:p>
       <w:r>
+        <w:lastRenderedPageBreak/>
         <w:t xml:space="preserve">Alert Shooting is more accurate and more aimed towards the player. </w:t>
       </w:r>
     </w:p>
@@ -1155,7 +1280,7 @@
           <w:lang w:eastAsia="en-GB"/>
         </w:rPr>
         <w:pict>
-          <v:shape id="_x0000_i1026" type="#_x0000_t75" style="width:450.8pt;height:175.3pt">
+          <v:shape id="_x0000_i1027" type="#_x0000_t75" style="width:451pt;height:175.1pt">
             <v:imagedata r:id="rId10" o:title="AI Shooting Breakdown"/>
           </v:shape>
         </w:pict>
@@ -1165,15 +1290,13 @@
     <w:p/>
     <w:p>
       <w:pPr>
-        <w:pStyle w:val="Heading3"/>
+        <w:pStyle w:val="Heading2"/>
       </w:pPr>
-      <w:bookmarkStart w:id="5" w:name="_Toc24836918"/>
-      <w:proofErr w:type="spellStart"/>
+      <w:bookmarkStart w:id="5" w:name="_Toc24922021"/>
       <w:r>
         <w:t>AI_Structure</w:t>
       </w:r>
       <w:bookmarkEnd w:id="5"/>
-      <w:proofErr w:type="spellEnd"/>
     </w:p>
     <w:p>
       <w:r>
@@ -1260,175 +1383,562 @@
     <w:p/>
     <w:p>
       <w:pPr>
+        <w:pStyle w:val="Heading1"/>
+      </w:pPr>
+      <w:bookmarkStart w:id="6" w:name="_Toc24922022"/>
+      <w:r>
+        <w:t>Player Controller:</w:t>
+      </w:r>
+      <w:bookmarkEnd w:id="6"/>
+    </w:p>
+    <w:p>
+      <w:r>
+        <w:t xml:space="preserve">The Player Controller is the script which holds all the relevant logic for our characters actions (“Moving, Shooting, Camera Movement </w:t>
+      </w:r>
+      <w:proofErr w:type="spellStart"/>
+      <w:r>
+        <w:t>etc</w:t>
+      </w:r>
+      <w:proofErr w:type="spellEnd"/>
+      <w:r>
+        <w:t>”).</w:t>
+      </w:r>
+    </w:p>
+    <w:p/>
+    <w:p>
+      <w:pPr>
         <w:pStyle w:val="Heading2"/>
       </w:pPr>
-      <w:bookmarkStart w:id="6" w:name="_Toc24836919"/>
-      <w:r>
-        <w:t>Player Controller:</w:t>
-      </w:r>
-      <w:bookmarkEnd w:id="6"/>
-    </w:p>
-    <w:p>
-      <w:r>
-        <w:t xml:space="preserve">The Player Controller is the script which holds all the relevant logic for our characters actions (“Moving, Shooting, Camera Movement </w:t>
+      <w:bookmarkStart w:id="7" w:name="_Toc24922023"/>
+      <w:r>
+        <w:t>Player Movement:</w:t>
+      </w:r>
+      <w:bookmarkEnd w:id="7"/>
+    </w:p>
+    <w:p/>
+    <w:p>
+      <w:r>
+        <w:pict>
+          <v:shape id="_x0000_i1028" type="#_x0000_t75" style="width:379pt;height:78.35pt">
+            <v:imagedata r:id="rId12" o:title="PC Movement Variables"/>
+          </v:shape>
+        </w:pict>
+      </w:r>
+    </w:p>
+    <w:p>
+      <w:r>
+        <w:t>For Player movement the player can move with a set speed for Current Speed. However when holding down “Shift” The PC will run this value can also be set ad changed to whatever speed you wish to go. The camera rotation is a value which allows you to change how sensitive the player camera movement is. The camera moves with mouse movement on the X and Y. So (Up, Down, Left and right). The Up and Down rotation is clamped so the player can only rotate so high and low.</w:t>
+      </w:r>
+    </w:p>
+    <w:p/>
+    <w:p>
+      <w:pPr>
+        <w:pStyle w:val="Heading2"/>
+      </w:pPr>
+      <w:bookmarkStart w:id="8" w:name="_Toc24922024"/>
+      <w:r>
+        <w:t>Player Shooting:</w:t>
+      </w:r>
+      <w:bookmarkEnd w:id="8"/>
+    </w:p>
+    <w:p>
+      <w:r>
+        <w:pict>
+          <v:shape id="_x0000_i1029" type="#_x0000_t75" style="width:383.6pt;height:101.4pt">
+            <v:imagedata r:id="rId13" o:title="Shooting PC"/>
+          </v:shape>
+        </w:pict>
+      </w:r>
+    </w:p>
+    <w:p>
+      <w:r>
+        <w:t>This is the shooting logic at its core:</w:t>
+      </w:r>
+    </w:p>
+    <w:p>
+      <w:r>
+        <w:t xml:space="preserve">There is a layer mask “What We Can Shoot” which can be filled with layers so we know what the player can shoot. Walls or ground AI actors etc. There is a sound effect which player’s every time that the player shoots with the left mouse button and can aim with the right mouse button. The Ray that gets shot starts at the Fire point which is </w:t>
       </w:r>
       <w:proofErr w:type="spellStart"/>
       <w:r>
-        <w:t>etc</w:t>
+        <w:t>childed</w:t>
       </w:r>
       <w:proofErr w:type="spellEnd"/>
       <w:r>
-        <w:t>”).</w:t>
-      </w:r>
-    </w:p>
+        <w:t xml:space="preserve"> to the gun object which you can see in the object structure. The Gun Range allows the bullet to be shot from whatever value is given and the fire rate is how fast we can shoot a second. The Bullet </w:t>
+      </w:r>
+      <w:r>
+        <w:t>whole</w:t>
+      </w:r>
+      <w:r>
+        <w:t xml:space="preserve"> prefab is just something that spawns at the end of the raycast. </w:t>
+      </w:r>
+    </w:p>
+    <w:p>
+      <w:r>
+        <w:lastRenderedPageBreak/>
+        <w:pict>
+          <v:shape id="_x0000_i1030" type="#_x0000_t75" style="width:380.15pt;height:148.05pt">
+            <v:imagedata r:id="rId14" o:title="Bullet Types and Fire Types"/>
+          </v:shape>
+        </w:pict>
+      </w:r>
+    </w:p>
+    <w:p>
+      <w:r>
+        <w:t xml:space="preserve">The Players have the power to change Firing modes on the gun as well as bullet types. Currently we have </w:t>
+      </w:r>
+      <w:r>
+        <w:t>shooting</w:t>
+      </w:r>
+      <w:r>
+        <w:t xml:space="preserve"> modes {Auto (Fully automatic like a machine gun) Semi (Simple one bullet at a </w:t>
+      </w:r>
+      <w:r>
+        <w:t>time)</w:t>
+      </w:r>
+      <w:r>
+        <w:t xml:space="preserve"> Burst/</w:t>
+      </w:r>
+      <w:r>
+        <w:t>Fly (</w:t>
+      </w:r>
+      <w:r>
+        <w:t>3+ Bullets fire all at once)}.</w:t>
+      </w:r>
+      <w:r>
+        <w:t xml:space="preserve"> To Do This Press Q on the keyboard to change firing types and to change bullet types press B. We have default and explosive bullet types. </w:t>
+      </w:r>
+    </w:p>
+    <w:p/>
+    <w:p/>
+    <w:p>
+      <w:pPr>
+        <w:pStyle w:val="Heading2"/>
+      </w:pPr>
+      <w:bookmarkStart w:id="9" w:name="_Toc24922025"/>
+      <w:r>
+        <w:t>Player Structure</w:t>
+      </w:r>
+      <w:bookmarkEnd w:id="9"/>
+    </w:p>
+    <w:p>
+      <w:r>
+        <w:t>The Player Prefab holds 2 key and important scripts which make it function: Firstly there is the Player controller. Which controls the player movement and camera functionality this will always be on the parent. However the Pistol holds all the shooting logic. Which allows players to shoot what is detected change fire modes and bullet types.</w:t>
+      </w:r>
+    </w:p>
+    <w:p>
+      <w:r>
+        <w:pict>
+          <v:shape id="_x0000_i1025" type="#_x0000_t75" style="width:154.35pt;height:61.65pt">
+            <v:imagedata r:id="rId15" o:title="PC Structure"/>
+          </v:shape>
+        </w:pict>
+      </w:r>
+    </w:p>
+    <w:p>
+      <w:r>
+        <w:t>The Weapon Holder is also for scrolling though weapons if there is several we can go through them with the scroll wheel.</w:t>
+      </w:r>
+    </w:p>
+    <w:p/>
+    <w:p/>
+    <w:p/>
+    <w:p/>
+    <w:p/>
+    <w:p/>
+    <w:p/>
+    <w:p/>
+    <w:p/>
+    <w:p>
+      <w:bookmarkStart w:id="10" w:name="_GoBack"/>
+      <w:bookmarkEnd w:id="10"/>
+    </w:p>
+    <w:p>
+      <w:pPr>
+        <w:pStyle w:val="Heading1"/>
+      </w:pPr>
+      <w:bookmarkStart w:id="11" w:name="_Toc24922026"/>
+      <w:r>
+        <w:lastRenderedPageBreak/>
+        <w:t>Environment Scripts</w:t>
+      </w:r>
+      <w:bookmarkEnd w:id="11"/>
+    </w:p>
+    <w:p/>
     <w:p/>
     <w:p>
       <w:pPr>
         <w:pStyle w:val="Heading3"/>
       </w:pPr>
-      <w:bookmarkStart w:id="7" w:name="_Toc24836920"/>
-      <w:r>
-        <w:t>Player Movement:</w:t>
-      </w:r>
-      <w:bookmarkEnd w:id="7"/>
-    </w:p>
-    <w:p/>
-    <w:p>
+      <w:bookmarkStart w:id="12" w:name="_Toc24922027"/>
+      <w:r>
+        <w:t>Pulse Light:</w:t>
+      </w:r>
+      <w:bookmarkEnd w:id="12"/>
+    </w:p>
+    <w:p>
+      <w:r>
+        <w:t xml:space="preserve">The Pulse light is a light in which pulsates in an out. It is an effect archives through code. However the reason this class is important is because this class gives us full access to the Light Components variables without needing it to exist before runtime. What I mean by this is you can make an empty GameObject attached the script and the code will work. </w:t>
+      </w:r>
+    </w:p>
+    <w:p>
+      <w:r>
+        <w:rPr>
+          <w:noProof/>
+          <w:lang w:eastAsia="en-GB"/>
+        </w:rPr>
+        <w:drawing>
+          <wp:anchor distT="0" distB="0" distL="114300" distR="114300" simplePos="0" relativeHeight="251659264" behindDoc="0" locked="0" layoutInCell="1" allowOverlap="1">
+            <wp:simplePos x="0" y="0"/>
+            <wp:positionH relativeFrom="column">
+              <wp:posOffset>-876300</wp:posOffset>
+            </wp:positionH>
+            <wp:positionV relativeFrom="paragraph">
+              <wp:posOffset>297815</wp:posOffset>
+            </wp:positionV>
+            <wp:extent cx="7391400" cy="3435985"/>
+            <wp:effectExtent l="0" t="0" r="0" b="0"/>
+            <wp:wrapSquare wrapText="bothSides"/>
+            <wp:docPr id="3" name="Picture 3"/>
+            <wp:cNvGraphicFramePr>
+              <a:graphicFrameLocks xmlns:a="http://schemas.openxmlformats.org/drawingml/2006/main" noChangeAspect="1"/>
+            </wp:cNvGraphicFramePr>
+            <a:graphic xmlns:a="http://schemas.openxmlformats.org/drawingml/2006/main">
+              <a:graphicData uri="http://schemas.openxmlformats.org/drawingml/2006/picture">
+                <pic:pic xmlns:pic="http://schemas.openxmlformats.org/drawingml/2006/picture">
+                  <pic:nvPicPr>
+                    <pic:cNvPr id="3" name="Light Pulse Breakdown.png"/>
+                    <pic:cNvPicPr/>
+                  </pic:nvPicPr>
+                  <pic:blipFill>
+                    <a:blip r:embed="rId16" cstate="print">
+                      <a:extLst>
+                        <a:ext uri="{28A0092B-C50C-407E-A947-70E740481C1C}">
+                          <a14:useLocalDpi xmlns:a14="http://schemas.microsoft.com/office/drawing/2010/main" val="0"/>
+                        </a:ext>
+                      </a:extLst>
+                    </a:blip>
+                    <a:stretch>
+                      <a:fillRect/>
+                    </a:stretch>
+                  </pic:blipFill>
+                  <pic:spPr>
+                    <a:xfrm>
+                      <a:off x="0" y="0"/>
+                      <a:ext cx="7391400" cy="3435985"/>
+                    </a:xfrm>
+                    <a:prstGeom prst="rect">
+                      <a:avLst/>
+                    </a:prstGeom>
+                  </pic:spPr>
+                </pic:pic>
+              </a:graphicData>
+            </a:graphic>
+            <wp14:sizeRelH relativeFrom="page">
+              <wp14:pctWidth>0</wp14:pctWidth>
+            </wp14:sizeRelH>
+            <wp14:sizeRelV relativeFrom="page">
+              <wp14:pctHeight>0</wp14:pctHeight>
+            </wp14:sizeRelV>
+          </wp:anchor>
+        </w:drawing>
+      </w:r>
+    </w:p>
+    <w:p/>
+    <w:p>
+      <w:r>
+        <w:t>The Layer mask allows us to decide what will be rendered depending on a layer</w:t>
+      </w:r>
+      <w:r>
+        <w:t xml:space="preserve"> and the intensity allows us to show how hard we want the</w:t>
+      </w:r>
+    </w:p>
+    <w:p>
+      <w:pPr>
+        <w:jc w:val="center"/>
+        <w:rPr>
+          <w:i/>
+          <w:sz w:val="18"/>
+        </w:rPr>
+      </w:pPr>
+      <w:r>
+        <w:rPr>
+          <w:i/>
+          <w:sz w:val="18"/>
+        </w:rPr>
+        <w:t xml:space="preserve">Light </w:t>
+      </w:r>
+      <w:r>
+        <w:rPr>
+          <w:i/>
+          <w:sz w:val="18"/>
+        </w:rPr>
+        <w:t>Light no longer projects onto the cube object because we took the layer off</w:t>
+      </w:r>
+    </w:p>
+    <w:p/>
+    <w:p>
+      <w:r>
+        <w:rPr>
+          <w:noProof/>
+          <w:lang w:eastAsia="en-GB"/>
+        </w:rPr>
+        <w:drawing>
+          <wp:anchor distT="0" distB="0" distL="114300" distR="114300" simplePos="0" relativeHeight="251660288" behindDoc="1" locked="0" layoutInCell="1" allowOverlap="1">
+            <wp:simplePos x="0" y="0"/>
+            <wp:positionH relativeFrom="column">
+              <wp:posOffset>3123565</wp:posOffset>
+            </wp:positionH>
+            <wp:positionV relativeFrom="paragraph">
+              <wp:posOffset>0</wp:posOffset>
+            </wp:positionV>
+            <wp:extent cx="2054860" cy="1718945"/>
+            <wp:effectExtent l="0" t="0" r="2540" b="0"/>
+            <wp:wrapTight wrapText="bothSides">
+              <wp:wrapPolygon edited="0">
+                <wp:start x="0" y="0"/>
+                <wp:lineTo x="0" y="21305"/>
+                <wp:lineTo x="21426" y="21305"/>
+                <wp:lineTo x="21426" y="0"/>
+                <wp:lineTo x="0" y="0"/>
+              </wp:wrapPolygon>
+            </wp:wrapTight>
+            <wp:docPr id="7" name="Picture 7"/>
+            <wp:cNvGraphicFramePr>
+              <a:graphicFrameLocks xmlns:a="http://schemas.openxmlformats.org/drawingml/2006/main" noChangeAspect="1"/>
+            </wp:cNvGraphicFramePr>
+            <a:graphic xmlns:a="http://schemas.openxmlformats.org/drawingml/2006/main">
+              <a:graphicData uri="http://schemas.openxmlformats.org/drawingml/2006/picture">
+                <pic:pic xmlns:pic="http://schemas.openxmlformats.org/drawingml/2006/picture">
+                  <pic:nvPicPr>
+                    <pic:cNvPr id="7" name="Layer Mask Reflection example.PNG"/>
+                    <pic:cNvPicPr/>
+                  </pic:nvPicPr>
+                  <pic:blipFill>
+                    <a:blip r:embed="rId17">
+                      <a:extLst>
+                        <a:ext uri="{28A0092B-C50C-407E-A947-70E740481C1C}">
+                          <a14:useLocalDpi xmlns:a14="http://schemas.microsoft.com/office/drawing/2010/main" val="0"/>
+                        </a:ext>
+                      </a:extLst>
+                    </a:blip>
+                    <a:stretch>
+                      <a:fillRect/>
+                    </a:stretch>
+                  </pic:blipFill>
+                  <pic:spPr>
+                    <a:xfrm>
+                      <a:off x="0" y="0"/>
+                      <a:ext cx="2054860" cy="1718945"/>
+                    </a:xfrm>
+                    <a:prstGeom prst="rect">
+                      <a:avLst/>
+                    </a:prstGeom>
+                  </pic:spPr>
+                </pic:pic>
+              </a:graphicData>
+            </a:graphic>
+            <wp14:sizeRelH relativeFrom="page">
+              <wp14:pctWidth>0</wp14:pctWidth>
+            </wp14:sizeRelH>
+            <wp14:sizeRelV relativeFrom="page">
+              <wp14:pctHeight>0</wp14:pctHeight>
+            </wp14:sizeRelV>
+          </wp:anchor>
+        </w:drawing>
+      </w:r>
+      <w:r>
+        <w:rPr>
+          <w:noProof/>
+          <w:lang w:eastAsia="en-GB"/>
+        </w:rPr>
+        <w:drawing>
+          <wp:inline distT="0" distB="0" distL="0" distR="0" wp14:anchorId="5503D19D" wp14:editId="0E8D54B2">
+            <wp:extent cx="2284666" cy="1733702"/>
+            <wp:effectExtent l="0" t="0" r="1905" b="0"/>
+            <wp:docPr id="6" name="Picture 6"/>
+            <wp:cNvGraphicFramePr>
+              <a:graphicFrameLocks xmlns:a="http://schemas.openxmlformats.org/drawingml/2006/main" noChangeAspect="1"/>
+            </wp:cNvGraphicFramePr>
+            <a:graphic xmlns:a="http://schemas.openxmlformats.org/drawingml/2006/main">
+              <a:graphicData uri="http://schemas.openxmlformats.org/drawingml/2006/picture">
+                <pic:pic xmlns:pic="http://schemas.openxmlformats.org/drawingml/2006/picture">
+                  <pic:nvPicPr>
+                    <pic:cNvPr id="6" name="Light Intesnity Scene.PNG"/>
+                    <pic:cNvPicPr/>
+                  </pic:nvPicPr>
+                  <pic:blipFill>
+                    <a:blip r:embed="rId18">
+                      <a:extLst>
+                        <a:ext uri="{28A0092B-C50C-407E-A947-70E740481C1C}">
+                          <a14:useLocalDpi xmlns:a14="http://schemas.microsoft.com/office/drawing/2010/main" val="0"/>
+                        </a:ext>
+                      </a:extLst>
+                    </a:blip>
+                    <a:stretch>
+                      <a:fillRect/>
+                    </a:stretch>
+                  </pic:blipFill>
+                  <pic:spPr>
+                    <a:xfrm>
+                      <a:off x="0" y="0"/>
+                      <a:ext cx="2293523" cy="1740423"/>
+                    </a:xfrm>
+                    <a:prstGeom prst="rect">
+                      <a:avLst/>
+                    </a:prstGeom>
+                  </pic:spPr>
+                </pic:pic>
+              </a:graphicData>
+            </a:graphic>
+          </wp:inline>
+        </w:drawing>
+      </w:r>
+    </w:p>
+    <w:p>
+      <w:r>
+        <w:rPr>
+          <w:noProof/>
+          <w:lang w:eastAsia="en-GB"/>
+        </w:rPr>
+        <w:lastRenderedPageBreak/>
+        <w:drawing>
+          <wp:inline distT="0" distB="0" distL="0" distR="0">
+            <wp:extent cx="4391638" cy="4096322"/>
+            <wp:effectExtent l="0" t="0" r="9525" b="0"/>
+            <wp:docPr id="8" name="Picture 8"/>
+            <wp:cNvGraphicFramePr>
+              <a:graphicFrameLocks xmlns:a="http://schemas.openxmlformats.org/drawingml/2006/main" noChangeAspect="1"/>
+            </wp:cNvGraphicFramePr>
+            <a:graphic xmlns:a="http://schemas.openxmlformats.org/drawingml/2006/main">
+              <a:graphicData uri="http://schemas.openxmlformats.org/drawingml/2006/picture">
+                <pic:pic xmlns:pic="http://schemas.openxmlformats.org/drawingml/2006/picture">
+                  <pic:nvPicPr>
+                    <pic:cNvPr id="8" name="Light Range Scene.PNG"/>
+                    <pic:cNvPicPr/>
+                  </pic:nvPicPr>
+                  <pic:blipFill>
+                    <a:blip r:embed="rId19">
+                      <a:extLst>
+                        <a:ext uri="{28A0092B-C50C-407E-A947-70E740481C1C}">
+                          <a14:useLocalDpi xmlns:a14="http://schemas.microsoft.com/office/drawing/2010/main" val="0"/>
+                        </a:ext>
+                      </a:extLst>
+                    </a:blip>
+                    <a:stretch>
+                      <a:fillRect/>
+                    </a:stretch>
+                  </pic:blipFill>
+                  <pic:spPr>
+                    <a:xfrm>
+                      <a:off x="0" y="0"/>
+                      <a:ext cx="4391638" cy="4096322"/>
+                    </a:xfrm>
+                    <a:prstGeom prst="rect">
+                      <a:avLst/>
+                    </a:prstGeom>
+                  </pic:spPr>
+                </pic:pic>
+              </a:graphicData>
+            </a:graphic>
+          </wp:inline>
+        </w:drawing>
+      </w:r>
+    </w:p>
+    <w:p>
+      <w:r>
+        <w:t xml:space="preserve">We can also edit the range of the light no matter what light type we are using (light types are Spot, Point, Direct and Area). </w:t>
+      </w:r>
+    </w:p>
+    <w:p>
+      <w:r>
+        <w:t xml:space="preserve">The script allows us to change the Light Type. The Mode of lighting Colour of the light if we project shadows etc. We make the light and it obtains the values that we set up. You also may be wondering what about editing the spot light angle? Or the area light shape being rectangle or a disk or even maybe you wonder what about the Directional light Cookie size variables. All useful properties but I found a way around this without cluttering the key logic. </w:t>
+      </w:r>
+    </w:p>
+    <w:p/>
+    <w:p>
+      <w:pPr>
+        <w:jc w:val="center"/>
+      </w:pPr>
+      <w:r>
+        <w:pict>
+          <v:shape id="_x0000_i1031" type="#_x0000_t75" style="width:376.7pt;height:175.7pt">
+            <v:imagedata r:id="rId20" o:title="Hidden Variables"/>
+          </v:shape>
+        </w:pict>
+      </w:r>
+    </w:p>
+    <w:p>
+      <w:pPr>
+        <w:jc w:val="center"/>
+      </w:pPr>
+      <w:r>
+        <w:t>We have variables on this script which you may find you can’t edit all of them. As in you click on them in the inspector and you can’t type what you want. Well there is a reason for this</w:t>
+      </w:r>
+    </w:p>
+    <w:p>
+      <w:pPr>
+        <w:jc w:val="center"/>
+      </w:pPr>
       <w:r>
         <w:lastRenderedPageBreak/>
         <w:pict>
-          <v:shape id="_x0000_i1027" type="#_x0000_t75" style="width:378.8pt;height:78.25pt">
-            <v:imagedata r:id="rId12" o:title="PC Movement Variables"/>
+          <v:shape id="_x0000_i1032" type="#_x0000_t75" style="width:278.8pt;height:157.8pt">
+            <v:imagedata r:id="rId21" o:title="Show Booleans"/>
           </v:shape>
         </w:pict>
       </w:r>
     </w:p>
     <w:p>
-      <w:r>
-        <w:t>For Player movement the player can move with a set speed for Current Speed. However when holding down “Shift” The PC will run this value can also be set ad changed to whatever speed you wish to go. The camera rotation is a value which allows you to change how sensitive the player camera movement is. The camera moves with mouse movement on the X and Y. So (Up, Down, Left and right). The Up and Down rotation is clamped so the player can only rotate so high and low.</w:t>
-      </w:r>
-    </w:p>
-    <w:p/>
-    <w:p>
       <w:pPr>
-        <w:pStyle w:val="Heading3"/>
+        <w:jc w:val="center"/>
       </w:pPr>
-      <w:bookmarkStart w:id="8" w:name="_Toc24836921"/>
-      <w:r>
-        <w:t>Player Shooting:</w:t>
-      </w:r>
-      <w:bookmarkEnd w:id="8"/>
-    </w:p>
-    <w:p>
+      <w:r>
+        <w:t>This class is controlled. A custom editor has been placed inside this code through another script which in short allows us to hide things or make that variable inactive. This works without having to play the game as we are setting up an object to work within the game. Which means all this is edited before play.</w:t>
+      </w:r>
+    </w:p>
+    <w:p>
+      <w:pPr>
+        <w:jc w:val="center"/>
+      </w:pPr>
       <w:r>
         <w:pict>
-          <v:shape id="_x0000_i1030" type="#_x0000_t75" style="width:383.8pt;height:101.45pt">
-            <v:imagedata r:id="rId13" o:title="Shooting PC"/>
+          <v:shape id="_x0000_i1033" type="#_x0000_t75" style="width:245.4pt;height:138.25pt">
+            <v:imagedata r:id="rId22" o:title="Aloow Variable edit"/>
           </v:shape>
         </w:pict>
       </w:r>
     </w:p>
     <w:p>
-      <w:r>
-        <w:t>This is the shooting logic at its core:</w:t>
-      </w:r>
-    </w:p>
-    <w:p>
-      <w:r>
-        <w:t xml:space="preserve">There is a layer mask “What We Can Shoot” which can be filled with layers so we know what the player can shoot. Walls or ground AI actors etc. There is a sound effect which player’s every time that the player shoots with the left mouse button and can aim with the right mouse button. The Ray that gets shot starts at the Fire point which is </w:t>
-      </w:r>
-      <w:proofErr w:type="spellStart"/>
-      <w:r>
-        <w:t>childed</w:t>
-      </w:r>
-      <w:proofErr w:type="spellEnd"/>
-      <w:r>
-        <w:t xml:space="preserve"> to the gun object which you can see in the object structure. The Gun Range allows the bullet to be shot from whatever value is given and the fire rate is how fast we can shoot a second. The Bullet </w:t>
-      </w:r>
-      <w:proofErr w:type="gramStart"/>
-      <w:r>
-        <w:t>hole</w:t>
-      </w:r>
-      <w:proofErr w:type="gramEnd"/>
-      <w:r>
-        <w:t xml:space="preserve"> prefab is just something that spawns at the end of the raycast. </w:t>
-      </w:r>
-    </w:p>
-    <w:p>
-      <w:bookmarkStart w:id="9" w:name="_GoBack"/>
+      <w:pPr>
+        <w:jc w:val="center"/>
+      </w:pPr>
+      <w:r>
+        <w:t>The reveal Variables allows us to unhide the Booleans in which control the variables inactive state. So when clicking on the Boolean Area Light to true. We simple turn on the Variables we want to edit</w:t>
+      </w:r>
       <w:r>
         <w:pict>
-          <v:shape id="_x0000_i1028" type="#_x0000_t75" style="width:380.05pt;height:147.75pt">
-            <v:imagedata r:id="rId14" o:title="Bullet Types and Fire Types"/>
+          <v:shape id="_x0000_i1034" type="#_x0000_t75" style="width:320.25pt;height:181.45pt">
+            <v:imagedata r:id="rId23" o:title="ALL Variables shwon"/>
           </v:shape>
         </w:pict>
       </w:r>
     </w:p>
     <w:p>
-      <w:r>
-        <w:t xml:space="preserve">The Players have the power to change Firing modes on the gun as well as bullet types. Currently we have </w:t>
-      </w:r>
-      <w:r>
-        <w:t>shooting</w:t>
-      </w:r>
-      <w:r>
-        <w:t xml:space="preserve"> modes {Auto (Fully automatic like a machine gun) Semi (Simple one bullet at a </w:t>
-      </w:r>
-      <w:r>
-        <w:t>time)</w:t>
-      </w:r>
-      <w:r>
-        <w:t xml:space="preserve"> Burst/</w:t>
-      </w:r>
-      <w:r>
-        <w:t>Fly (</w:t>
-      </w:r>
-      <w:r>
-        <w:t>3+ Bullets fire all at once)}.</w:t>
-      </w:r>
-      <w:r>
-        <w:t xml:space="preserve"> To Do This Press Q on the keyboard to change firing types and to change bullet types press B. We have default and explosive bullet types. </w:t>
-      </w:r>
-    </w:p>
-    <w:bookmarkEnd w:id="9"/>
-    <w:p/>
-    <w:p/>
-    <w:p>
       <w:pPr>
-        <w:pStyle w:val="Heading3"/>
+        <w:jc w:val="center"/>
       </w:pPr>
-      <w:bookmarkStart w:id="10" w:name="_Toc24836922"/>
-      <w:r>
-        <w:lastRenderedPageBreak/>
-        <w:t>Player Structure</w:t>
-      </w:r>
-      <w:bookmarkEnd w:id="10"/>
-    </w:p>
-    <w:p>
-      <w:r>
-        <w:t>The Player Prefab holds 2 key and important scripts which make it function: Firstly there is the Player controller. Which controls the player movement and camera functionality this will always be on the parent. However the Pistol holds all the shooting logic. Which allows players to shoot what is detected change fire modes and bullet types.</w:t>
-      </w:r>
-    </w:p>
-    <w:p>
-      <w:r>
-        <w:pict>
-          <v:shape id="_x0000_i1029" type="#_x0000_t75" style="width:154.65pt;height:61.35pt">
-            <v:imagedata r:id="rId15" o:title="PC Structure"/>
-          </v:shape>
-        </w:pict>
-      </w:r>
-    </w:p>
-    <w:p>
-      <w:r>
-        <w:t>The Weapon Holder is also for scrolling though weapons if there is several we can go through them with the scroll wheel.</w:t>
+      <w:r>
+        <w:t xml:space="preserve">And this goes for all the variables we hide or are inactive. Remember the pulse was meant for Point lights however works with all lights. You can edit the script as much as you want in different ways to achieve whatever pulse effect you see as the best. </w:t>
       </w:r>
     </w:p>
     <w:p/>
     <w:p/>
     <w:sectPr>
-      <w:headerReference w:type="even" r:id="rId16"/>
-      <w:headerReference w:type="default" r:id="rId17"/>
-      <w:headerReference w:type="first" r:id="rId18"/>
+      <w:headerReference w:type="even" r:id="rId24"/>
+      <w:headerReference w:type="default" r:id="rId25"/>
+      <w:headerReference w:type="first" r:id="rId26"/>
       <w:pgSz w:w="11906" w:h="16838"/>
       <w:pgMar w:top="1440" w:right="1440" w:bottom="1440" w:left="1440" w:header="708" w:footer="708" w:gutter="0"/>
       <w:cols w:space="708"/>
@@ -1854,7 +2364,7 @@
                                 <w:sz w:val="24"/>
                                 <w:szCs w:val="24"/>
                               </w:rPr>
-                              <w:t>6</w:t>
+                              <w:t>9</w:t>
                             </w:r>
                             <w:r>
                               <w:rPr>
@@ -1952,7 +2462,7 @@
                           <w:sz w:val="24"/>
                           <w:szCs w:val="24"/>
                         </w:rPr>
-                        <w:t>6</w:t>
+                        <w:t>9</w:t>
                       </w:r>
                       <w:r>
                         <w:rPr>
@@ -2544,7 +3054,6 @@
     <w:next w:val="Normal"/>
     <w:link w:val="Heading5Char"/>
     <w:uiPriority w:val="9"/>
-    <w:semiHidden/>
     <w:unhideWhenUsed/>
     <w:qFormat/>
     <w:rsid w:val="00A716E9"/>
@@ -2810,7 +3319,6 @@
     <w:basedOn w:val="DefaultParagraphFont"/>
     <w:link w:val="Heading5"/>
     <w:uiPriority w:val="9"/>
-    <w:semiHidden/>
     <w:rsid w:val="00A716E9"/>
     <w:rPr>
       <w:caps/>
@@ -3486,7 +3994,7 @@
 </file>
 
 <file path=customXml/itemProps1.xml><?xml version="1.0" encoding="utf-8"?>
-<ds:datastoreItem xmlns:ds="http://schemas.openxmlformats.org/officeDocument/2006/customXml" ds:itemID="{2F4A504E-779C-4399-AA4A-4A53868BA17A}">
+<ds:datastoreItem xmlns:ds="http://schemas.openxmlformats.org/officeDocument/2006/customXml" ds:itemID="{F14DB833-9734-4A3F-83BC-392C794F7990}">
   <ds:schemaRefs>
     <ds:schemaRef ds:uri="http://schemas.openxmlformats.org/officeDocument/2006/bibliography"/>
   </ds:schemaRefs>

</xml_diff>